<commit_message>
update: cau 3.4, word
</commit_message>
<xml_diff>
--- a/Big Data - Nhóm 1 - 72DCTT24.docx
+++ b/Big Data - Nhóm 1 - 72DCTT24.docx
@@ -174,7 +174,7 @@
                                           </pic:cNvPicPr>
                                         </pic:nvPicPr>
                                         <pic:blipFill>
-                                          <a:blip r:embed="rId6">
+                                          <a:blip r:embed="rId8">
                                             <a:extLst>
                                               <a:ext uri="{28A0092B-C50C-407E-A947-70E740481C1C}">
                                                 <a14:useLocalDpi xmlns:a14="http://schemas.microsoft.com/office/drawing/2010/main" val="0"/>
@@ -932,7 +932,7 @@
                                     </pic:cNvPicPr>
                                   </pic:nvPicPr>
                                   <pic:blipFill>
-                                    <a:blip r:embed="rId6">
+                                    <a:blip r:embed="rId8">
                                       <a:extLst>
                                         <a:ext uri="{28A0092B-C50C-407E-A947-70E740481C1C}">
                                           <a14:useLocalDpi xmlns:a14="http://schemas.microsoft.com/office/drawing/2010/main" val="0"/>
@@ -1600,7 +1600,7 @@
       <w:r>
         <w:fldChar w:fldCharType="separate"/>
       </w:r>
-      <w:hyperlink w:anchor="_Toc163661563" w:history="1">
+      <w:hyperlink w:anchor="_Toc163662809" w:history="1">
         <w:r>
           <w:rPr>
             <w:rStyle w:val="Hyperlink"/>
@@ -1627,7 +1627,7 @@
             <w:noProof/>
             <w:webHidden/>
           </w:rPr>
-          <w:instrText xml:space="preserve"> PAGEREF _Toc163661563 \h </w:instrText>
+          <w:instrText xml:space="preserve"> PAGEREF _Toc163662809 \h </w:instrText>
         </w:r>
         <w:r>
           <w:rPr>
@@ -1674,7 +1674,7 @@
           <w14:ligatures w14:val="standardContextual"/>
         </w:rPr>
       </w:pPr>
-      <w:hyperlink w:anchor="_Toc163661564" w:history="1">
+      <w:hyperlink w:anchor="_Toc163662810" w:history="1">
         <w:r>
           <w:rPr>
             <w:rStyle w:val="Hyperlink"/>
@@ -1701,7 +1701,7 @@
             <w:noProof/>
             <w:webHidden/>
           </w:rPr>
-          <w:instrText xml:space="preserve"> PAGEREF _Toc163661564 \h </w:instrText>
+          <w:instrText xml:space="preserve"> PAGEREF _Toc163662810 \h </w:instrText>
         </w:r>
         <w:r>
           <w:rPr>
@@ -1748,7 +1748,7 @@
           <w14:ligatures w14:val="standardContextual"/>
         </w:rPr>
       </w:pPr>
-      <w:hyperlink w:anchor="_Toc163661565" w:history="1">
+      <w:hyperlink w:anchor="_Toc163662811" w:history="1">
         <w:r>
           <w:rPr>
             <w:rStyle w:val="Hyperlink"/>
@@ -1775,7 +1775,7 @@
             <w:noProof/>
             <w:webHidden/>
           </w:rPr>
-          <w:instrText xml:space="preserve"> PAGEREF _Toc163661565 \h </w:instrText>
+          <w:instrText xml:space="preserve"> PAGEREF _Toc163662811 \h </w:instrText>
         </w:r>
         <w:r>
           <w:rPr>
@@ -1821,7 +1821,7 @@
           <w14:ligatures w14:val="standardContextual"/>
         </w:rPr>
       </w:pPr>
-      <w:hyperlink w:anchor="_Toc163661566" w:history="1">
+      <w:hyperlink w:anchor="_Toc163662812" w:history="1">
         <w:r>
           <w:rPr>
             <w:rStyle w:val="Hyperlink"/>
@@ -1848,7 +1848,7 @@
             <w:noProof/>
             <w:webHidden/>
           </w:rPr>
-          <w:instrText xml:space="preserve"> PAGEREF _Toc163661566 \h </w:instrText>
+          <w:instrText xml:space="preserve"> PAGEREF _Toc163662812 \h </w:instrText>
         </w:r>
         <w:r>
           <w:rPr>
@@ -1894,7 +1894,7 @@
           <w14:ligatures w14:val="standardContextual"/>
         </w:rPr>
       </w:pPr>
-      <w:hyperlink w:anchor="_Toc163661567" w:history="1">
+      <w:hyperlink w:anchor="_Toc163662813" w:history="1">
         <w:r>
           <w:rPr>
             <w:rStyle w:val="Hyperlink"/>
@@ -1921,7 +1921,7 @@
             <w:noProof/>
             <w:webHidden/>
           </w:rPr>
-          <w:instrText xml:space="preserve"> PAGEREF _Toc163661567 \h </w:instrText>
+          <w:instrText xml:space="preserve"> PAGEREF _Toc163662813 \h </w:instrText>
         </w:r>
         <w:r>
           <w:rPr>
@@ -1967,7 +1967,7 @@
           <w14:ligatures w14:val="standardContextual"/>
         </w:rPr>
       </w:pPr>
-      <w:hyperlink w:anchor="_Toc163661568" w:history="1">
+      <w:hyperlink w:anchor="_Toc163662814" w:history="1">
         <w:r>
           <w:rPr>
             <w:rStyle w:val="Hyperlink"/>
@@ -1994,7 +1994,7 @@
             <w:noProof/>
             <w:webHidden/>
           </w:rPr>
-          <w:instrText xml:space="preserve"> PAGEREF _Toc163661568 \h </w:instrText>
+          <w:instrText xml:space="preserve"> PAGEREF _Toc163662814 \h </w:instrText>
         </w:r>
         <w:r>
           <w:rPr>
@@ -2040,7 +2040,7 @@
           <w14:ligatures w14:val="standardContextual"/>
         </w:rPr>
       </w:pPr>
-      <w:hyperlink w:anchor="_Toc163661569" w:history="1">
+      <w:hyperlink w:anchor="_Toc163662815" w:history="1">
         <w:r>
           <w:rPr>
             <w:rStyle w:val="Hyperlink"/>
@@ -2067,7 +2067,7 @@
             <w:noProof/>
             <w:webHidden/>
           </w:rPr>
-          <w:instrText xml:space="preserve"> PAGEREF _Toc163661569 \h </w:instrText>
+          <w:instrText xml:space="preserve"> PAGEREF _Toc163662815 \h </w:instrText>
         </w:r>
         <w:r>
           <w:rPr>
@@ -2113,7 +2113,7 @@
           <w14:ligatures w14:val="standardContextual"/>
         </w:rPr>
       </w:pPr>
-      <w:hyperlink w:anchor="_Toc163661570" w:history="1">
+      <w:hyperlink w:anchor="_Toc163662816" w:history="1">
         <w:r>
           <w:rPr>
             <w:rStyle w:val="Hyperlink"/>
@@ -2141,7 +2141,7 @@
             <w:noProof/>
             <w:webHidden/>
           </w:rPr>
-          <w:instrText xml:space="preserve"> PAGEREF _Toc163661570 \h </w:instrText>
+          <w:instrText xml:space="preserve"> PAGEREF _Toc163662816 \h </w:instrText>
         </w:r>
         <w:r>
           <w:rPr>
@@ -2187,7 +2187,7 @@
           <w14:ligatures w14:val="standardContextual"/>
         </w:rPr>
       </w:pPr>
-      <w:hyperlink w:anchor="_Toc163661571" w:history="1">
+      <w:hyperlink w:anchor="_Toc163662817" w:history="1">
         <w:r>
           <w:rPr>
             <w:rStyle w:val="Hyperlink"/>
@@ -2214,7 +2214,7 @@
             <w:noProof/>
             <w:webHidden/>
           </w:rPr>
-          <w:instrText xml:space="preserve"> PAGEREF _Toc163661571 \h </w:instrText>
+          <w:instrText xml:space="preserve"> PAGEREF _Toc163662817 \h </w:instrText>
         </w:r>
         <w:r>
           <w:rPr>
@@ -2260,7 +2260,7 @@
           <w14:ligatures w14:val="standardContextual"/>
         </w:rPr>
       </w:pPr>
-      <w:hyperlink w:anchor="_Toc163661572" w:history="1">
+      <w:hyperlink w:anchor="_Toc163662818" w:history="1">
         <w:r>
           <w:rPr>
             <w:rStyle w:val="Hyperlink"/>
@@ -2287,7 +2287,7 @@
             <w:noProof/>
             <w:webHidden/>
           </w:rPr>
-          <w:instrText xml:space="preserve"> PAGEREF _Toc163661572 \h </w:instrText>
+          <w:instrText xml:space="preserve"> PAGEREF _Toc163662818 \h </w:instrText>
         </w:r>
         <w:r>
           <w:rPr>
@@ -2333,7 +2333,7 @@
           <w14:ligatures w14:val="standardContextual"/>
         </w:rPr>
       </w:pPr>
-      <w:hyperlink w:anchor="_Toc163661573" w:history="1">
+      <w:hyperlink w:anchor="_Toc163662819" w:history="1">
         <w:r>
           <w:rPr>
             <w:rStyle w:val="Hyperlink"/>
@@ -2360,7 +2360,7 @@
             <w:noProof/>
             <w:webHidden/>
           </w:rPr>
-          <w:instrText xml:space="preserve"> PAGEREF _Toc163661573 \h </w:instrText>
+          <w:instrText xml:space="preserve"> PAGEREF _Toc163662819 \h </w:instrText>
         </w:r>
         <w:r>
           <w:rPr>
@@ -2406,7 +2406,7 @@
           <w14:ligatures w14:val="standardContextual"/>
         </w:rPr>
       </w:pPr>
-      <w:hyperlink w:anchor="_Toc163661574" w:history="1">
+      <w:hyperlink w:anchor="_Toc163662820" w:history="1">
         <w:r>
           <w:rPr>
             <w:rStyle w:val="Hyperlink"/>
@@ -2433,7 +2433,7 @@
             <w:noProof/>
             <w:webHidden/>
           </w:rPr>
-          <w:instrText xml:space="preserve"> PAGEREF _Toc163661574 \h </w:instrText>
+          <w:instrText xml:space="preserve"> PAGEREF _Toc163662820 \h </w:instrText>
         </w:r>
         <w:r>
           <w:rPr>
@@ -2479,7 +2479,7 @@
           <w14:ligatures w14:val="standardContextual"/>
         </w:rPr>
       </w:pPr>
-      <w:hyperlink w:anchor="_Toc163661575" w:history="1">
+      <w:hyperlink w:anchor="_Toc163662821" w:history="1">
         <w:r>
           <w:rPr>
             <w:rStyle w:val="Hyperlink"/>
@@ -2506,7 +2506,7 @@
             <w:noProof/>
             <w:webHidden/>
           </w:rPr>
-          <w:instrText xml:space="preserve"> PAGEREF _Toc163661575 \h </w:instrText>
+          <w:instrText xml:space="preserve"> PAGEREF _Toc163662821 \h </w:instrText>
         </w:r>
         <w:r>
           <w:rPr>
@@ -2553,13 +2553,27 @@
           <w14:ligatures w14:val="standardContextual"/>
         </w:rPr>
       </w:pPr>
-      <w:hyperlink w:anchor="_Toc163661576" w:history="1">
+      <w:hyperlink w:anchor="_Toc163662822" w:history="1">
         <w:r>
           <w:rPr>
             <w:rStyle w:val="Hyperlink"/>
             <w:noProof/>
           </w:rPr>
-          <w:t>Câu 4: Sử dụng dữ liệu các vận động viên tại thế vận hội 2016 (file đính kèm) để thực hành streaming các vận động viên giành huy chương vàng.</w:t>
+          <w:t xml:space="preserve">Câu 4: Sử dụng dữ liệu các vận động viên tại thế vận hội 2016 (file đính kèm) để thực hành streaming các vận </w:t>
+        </w:r>
+        <w:r>
+          <w:rPr>
+            <w:rStyle w:val="Hyperlink"/>
+            <w:noProof/>
+          </w:rPr>
+          <w:t>đ</w:t>
+        </w:r>
+        <w:r>
+          <w:rPr>
+            <w:rStyle w:val="Hyperlink"/>
+            <w:noProof/>
+          </w:rPr>
+          <w:t>ộng viên giành huy chương vàng.</w:t>
         </w:r>
         <w:r>
           <w:rPr>
@@ -2580,7 +2594,7 @@
             <w:noProof/>
             <w:webHidden/>
           </w:rPr>
-          <w:instrText xml:space="preserve"> PAGEREF _Toc163661576 \h </w:instrText>
+          <w:instrText xml:space="preserve"> PAGEREF _Toc163662822 \h </w:instrText>
         </w:r>
         <w:r>
           <w:rPr>
@@ -2629,7 +2643,7 @@
         </w:numPr>
         <w:ind w:left="360"/>
       </w:pPr>
-      <w:bookmarkStart w:id="2" w:name="_Toc163661563"/>
+      <w:bookmarkStart w:id="2" w:name="_Toc163662809"/>
       <w:r>
         <w:t>Câu 1. Tại sao MapReduce xử lý dữ liệu chậm hơn các nền tảng xử lý dữ liệu khác?</w:t>
       </w:r>
@@ -2772,7 +2786,7 @@
         </w:numPr>
         <w:ind w:left="360"/>
       </w:pPr>
-      <w:bookmarkStart w:id="3" w:name="_Toc163661564"/>
+      <w:bookmarkStart w:id="3" w:name="_Toc163662810"/>
       <w:r>
         <w:t>Câu 2. Trình bày hạn chế của Apache Spark</w:t>
       </w:r>
@@ -2869,7 +2883,7 @@
         </w:numPr>
         <w:ind w:left="360"/>
       </w:pPr>
-      <w:bookmarkStart w:id="4" w:name="_Toc163661565"/>
+      <w:bookmarkStart w:id="4" w:name="_Toc163662811"/>
       <w:r>
         <w:t xml:space="preserve">Câu 3. </w:t>
       </w:r>
@@ -3288,7 +3302,6 @@
           <w:sz w:val="27"/>
           <w:szCs w:val="27"/>
         </w:rPr>
-        <w:lastRenderedPageBreak/>
         <w:t>vdv_olympics_df</w:t>
       </w:r>
       <w:r>
@@ -3682,7 +3695,7 @@
         </w:numPr>
         <w:ind w:left="720"/>
       </w:pPr>
-      <w:bookmarkStart w:id="5" w:name="_Toc163661566"/>
+      <w:bookmarkStart w:id="5" w:name="_Toc163662812"/>
       <w:r>
         <w:t xml:space="preserve">3.1. </w:t>
       </w:r>
@@ -4102,7 +4115,7 @@
                     <pic:cNvPicPr/>
                   </pic:nvPicPr>
                   <pic:blipFill>
-                    <a:blip r:embed="rId7"/>
+                    <a:blip r:embed="rId9"/>
                     <a:stretch>
                       <a:fillRect/>
                     </a:stretch>
@@ -4154,7 +4167,7 @@
                     <pic:cNvPicPr/>
                   </pic:nvPicPr>
                   <pic:blipFill>
-                    <a:blip r:embed="rId8"/>
+                    <a:blip r:embed="rId10"/>
                     <a:stretch>
                       <a:fillRect/>
                     </a:stretch>
@@ -4184,7 +4197,7 @@
         </w:numPr>
         <w:ind w:left="720"/>
       </w:pPr>
-      <w:bookmarkStart w:id="6" w:name="_Toc163661567"/>
+      <w:bookmarkStart w:id="6" w:name="_Toc163662813"/>
       <w:r>
         <w:t xml:space="preserve">3.2. </w:t>
       </w:r>
@@ -4574,7 +4587,7 @@
                     <pic:cNvPicPr/>
                   </pic:nvPicPr>
                   <pic:blipFill>
-                    <a:blip r:embed="rId9"/>
+                    <a:blip r:embed="rId11"/>
                     <a:stretch>
                       <a:fillRect/>
                     </a:stretch>
@@ -4604,7 +4617,7 @@
         </w:numPr>
         <w:ind w:left="720"/>
       </w:pPr>
-      <w:bookmarkStart w:id="7" w:name="_Toc163661568"/>
+      <w:bookmarkStart w:id="7" w:name="_Toc163662814"/>
       <w:r>
         <w:t xml:space="preserve">3.3. </w:t>
       </w:r>
@@ -5124,7 +5137,7 @@
                     <pic:cNvPicPr/>
                   </pic:nvPicPr>
                   <pic:blipFill>
-                    <a:blip r:embed="rId10"/>
+                    <a:blip r:embed="rId12"/>
                     <a:stretch>
                       <a:fillRect/>
                     </a:stretch>
@@ -5154,7 +5167,7 @@
         </w:numPr>
         <w:ind w:left="720"/>
       </w:pPr>
-      <w:bookmarkStart w:id="8" w:name="_Toc163661569"/>
+      <w:bookmarkStart w:id="8" w:name="_Toc163662815"/>
       <w:r>
         <w:t xml:space="preserve">3.4. </w:t>
       </w:r>
@@ -5501,6 +5514,9 @@
         <w:jc w:val="center"/>
       </w:pPr>
       <w:r>
+        <w:rPr>
+          <w:noProof/>
+        </w:rPr>
         <w:drawing>
           <wp:inline distT="0" distB="0" distL="0" distR="0" wp14:anchorId="3DED5F9D" wp14:editId="3120E375">
             <wp:extent cx="1752845" cy="1876687"/>
@@ -5517,7 +5533,7 @@
                     <pic:cNvPicPr/>
                   </pic:nvPicPr>
                   <pic:blipFill>
-                    <a:blip r:embed="rId11"/>
+                    <a:blip r:embed="rId13"/>
                     <a:stretch>
                       <a:fillRect/>
                     </a:stretch>
@@ -5550,7 +5566,7 @@
           <w:spacing w:val="-2"/>
         </w:rPr>
       </w:pPr>
-      <w:bookmarkStart w:id="9" w:name="_Toc163661570"/>
+      <w:bookmarkStart w:id="9" w:name="_Toc163662816"/>
       <w:r>
         <w:rPr>
           <w:spacing w:val="-2"/>
@@ -6052,7 +6068,7 @@
                     <pic:cNvPicPr/>
                   </pic:nvPicPr>
                   <pic:blipFill>
-                    <a:blip r:embed="rId12">
+                    <a:blip r:embed="rId14">
                       <a:extLst>
                         <a:ext uri="{28A0092B-C50C-407E-A947-70E740481C1C}">
                           <a14:useLocalDpi xmlns:a14="http://schemas.microsoft.com/office/drawing/2010/main" val="0"/>
@@ -6088,7 +6104,7 @@
         </w:numPr>
         <w:ind w:left="720"/>
       </w:pPr>
-      <w:bookmarkStart w:id="10" w:name="_Toc163661571"/>
+      <w:bookmarkStart w:id="10" w:name="_Toc163662817"/>
       <w:r>
         <w:t xml:space="preserve">3.6. </w:t>
       </w:r>
@@ -6611,7 +6627,7 @@
                     <pic:cNvPicPr/>
                   </pic:nvPicPr>
                   <pic:blipFill>
-                    <a:blip r:embed="rId13">
+                    <a:blip r:embed="rId15">
                       <a:extLst>
                         <a:ext uri="{28A0092B-C50C-407E-A947-70E740481C1C}">
                           <a14:useLocalDpi xmlns:a14="http://schemas.microsoft.com/office/drawing/2010/main" val="0"/>
@@ -6647,7 +6663,7 @@
         </w:numPr>
         <w:ind w:left="720"/>
       </w:pPr>
-      <w:bookmarkStart w:id="11" w:name="_Toc163661572"/>
+      <w:bookmarkStart w:id="11" w:name="_Toc163662818"/>
       <w:r>
         <w:t xml:space="preserve">3.7. </w:t>
       </w:r>
@@ -7689,7 +7705,7 @@
                     <pic:cNvPicPr/>
                   </pic:nvPicPr>
                   <pic:blipFill>
-                    <a:blip r:embed="rId14">
+                    <a:blip r:embed="rId16">
                       <a:extLst>
                         <a:ext uri="{28A0092B-C50C-407E-A947-70E740481C1C}">
                           <a14:useLocalDpi xmlns:a14="http://schemas.microsoft.com/office/drawing/2010/main" val="0"/>
@@ -7725,7 +7741,7 @@
         </w:numPr>
         <w:ind w:left="720"/>
       </w:pPr>
-      <w:bookmarkStart w:id="12" w:name="_Toc163661573"/>
+      <w:bookmarkStart w:id="12" w:name="_Toc163662819"/>
       <w:r>
         <w:t xml:space="preserve">3.8. </w:t>
       </w:r>
@@ -8049,7 +8065,7 @@
                     <pic:cNvPicPr/>
                   </pic:nvPicPr>
                   <pic:blipFill>
-                    <a:blip r:embed="rId15"/>
+                    <a:blip r:embed="rId17"/>
                     <a:stretch>
                       <a:fillRect/>
                     </a:stretch>
@@ -8079,7 +8095,7 @@
         </w:numPr>
         <w:ind w:left="720"/>
       </w:pPr>
-      <w:bookmarkStart w:id="13" w:name="_Toc163661574"/>
+      <w:bookmarkStart w:id="13" w:name="_Toc163662820"/>
       <w:r>
         <w:t xml:space="preserve">3.9. </w:t>
       </w:r>
@@ -8752,7 +8768,7 @@
                     <pic:cNvPicPr/>
                   </pic:nvPicPr>
                   <pic:blipFill>
-                    <a:blip r:embed="rId16"/>
+                    <a:blip r:embed="rId18"/>
                     <a:stretch>
                       <a:fillRect/>
                     </a:stretch>
@@ -8782,7 +8798,7 @@
         </w:numPr>
         <w:ind w:left="720"/>
       </w:pPr>
-      <w:bookmarkStart w:id="14" w:name="_Toc163661575"/>
+      <w:bookmarkStart w:id="14" w:name="_Toc163662821"/>
       <w:r>
         <w:t xml:space="preserve">3.10. </w:t>
       </w:r>
@@ -9401,7 +9417,7 @@
                     <pic:cNvPicPr/>
                   </pic:nvPicPr>
                   <pic:blipFill>
-                    <a:blip r:embed="rId17"/>
+                    <a:blip r:embed="rId19"/>
                     <a:stretch>
                       <a:fillRect/>
                     </a:stretch>
@@ -9431,7 +9447,7 @@
         </w:numPr>
         <w:ind w:left="360"/>
       </w:pPr>
-      <w:bookmarkStart w:id="15" w:name="_Toc163661576"/>
+      <w:bookmarkStart w:id="15" w:name="_Toc163662822"/>
       <w:r>
         <w:t xml:space="preserve">Câu 4: </w:t>
       </w:r>
@@ -11982,6 +11998,7 @@
     <w:p>
       <w:pPr>
         <w:pStyle w:val="NoSpacing"/>
+        <w:ind w:firstLine="0"/>
       </w:pPr>
     </w:p>
     <w:p>
@@ -12014,7 +12031,7 @@
                     <pic:cNvPicPr/>
                   </pic:nvPicPr>
                   <pic:blipFill>
-                    <a:blip r:embed="rId18"/>
+                    <a:blip r:embed="rId20"/>
                     <a:stretch>
                       <a:fillRect/>
                     </a:stretch>
@@ -12036,6 +12053,7 @@
       </w:r>
     </w:p>
     <w:sectPr>
+      <w:footerReference w:type="default" r:id="rId21"/>
       <w:pgSz w:w="11907" w:h="16840" w:code="9"/>
       <w:pgMar w:top="1134" w:right="1134" w:bottom="1134" w:left="1701" w:header="720" w:footer="720" w:gutter="0"/>
       <w:cols w:space="720"/>
@@ -12043,6 +12061,109 @@
     </w:sectPr>
   </w:body>
 </w:document>
+</file>
+
+<file path=word/endnotes.xml><?xml version="1.0" encoding="utf-8"?>
+<w:endnotes xmlns:wpc="http://schemas.microsoft.com/office/word/2010/wordprocessingCanvas" xmlns:cx="http://schemas.microsoft.com/office/drawing/2014/chartex" xmlns:cx1="http://schemas.microsoft.com/office/drawing/2015/9/8/chartex" xmlns:cx2="http://schemas.microsoft.com/office/drawing/2015/10/21/chartex" xmlns:cx3="http://schemas.microsoft.com/office/drawing/2016/5/9/chartex" xmlns:cx4="http://schemas.microsoft.com/office/drawing/2016/5/10/chartex" xmlns:cx5="http://schemas.microsoft.com/office/drawing/2016/5/11/chartex" xmlns:cx6="http://schemas.microsoft.com/office/drawing/2016/5/12/chartex" xmlns:cx7="http://schemas.microsoft.com/office/drawing/2016/5/13/chartex" xmlns:cx8="http://schemas.microsoft.com/office/drawing/2016/5/14/chartex" xmlns:mc="http://schemas.openxmlformats.org/markup-compatibility/2006" xmlns:aink="http://schemas.microsoft.com/office/drawing/2016/ink" xmlns:am3d="http://schemas.microsoft.com/office/drawing/2017/model3d" xmlns:o="urn:schemas-microsoft-com:office:office" xmlns:oel="http://schemas.microsoft.com/office/2019/extlst" xmlns:r="http://schemas.openxmlformats.org/officeDocument/2006/relationships" xmlns:m="http://schemas.openxmlformats.org/officeDocument/2006/math" xmlns:v="urn:schemas-microsoft-com:vml" xmlns:wp14="http://schemas.microsoft.com/office/word/2010/wordprocessingDrawing" xmlns:wp="http://schemas.openxmlformats.org/drawingml/2006/wordprocessingDrawing" xmlns:w10="urn:schemas-microsoft-com:office:word" xmlns:w="http://schemas.openxmlformats.org/wordprocessingml/2006/main" xmlns:w14="http://schemas.microsoft.com/office/word/2010/wordml" xmlns:w15="http://schemas.microsoft.com/office/word/2012/wordml" xmlns:w16cex="http://schemas.microsoft.com/office/word/2018/wordml/cex" xmlns:w16cid="http://schemas.microsoft.com/office/word/2016/wordml/cid" xmlns:w16="http://schemas.microsoft.com/office/word/2018/wordml" xmlns:w16du="http://schemas.microsoft.com/office/word/2023/wordml/word16du" xmlns:w16sdtdh="http://schemas.microsoft.com/office/word/2020/wordml/sdtdatahash" xmlns:w16se="http://schemas.microsoft.com/office/word/2015/wordml/symex" xmlns:wpg="http://schemas.microsoft.com/office/word/2010/wordprocessingGroup" xmlns:wpi="http://schemas.microsoft.com/office/word/2010/wordprocessingInk" xmlns:wne="http://schemas.microsoft.com/office/word/2006/wordml" xmlns:wps="http://schemas.microsoft.com/office/word/2010/wordprocessingShape" mc:Ignorable="w14 w15 w16se w16cid w16 w16cex w16sdtdh w16du wp14">
+  <w:endnote w:type="separator" w:id="-1">
+    <w:p>
+      <w:pPr>
+        <w:spacing w:line="240" w:lineRule="auto"/>
+      </w:pPr>
+      <w:r>
+        <w:separator/>
+      </w:r>
+    </w:p>
+  </w:endnote>
+  <w:endnote w:type="continuationSeparator" w:id="0">
+    <w:p>
+      <w:pPr>
+        <w:spacing w:line="240" w:lineRule="auto"/>
+      </w:pPr>
+      <w:r>
+        <w:continuationSeparator/>
+      </w:r>
+    </w:p>
+  </w:endnote>
+</w:endnotes>
+</file>
+
+<file path=word/footer1.xml><?xml version="1.0" encoding="utf-8"?>
+<w:ftr xmlns:wpc="http://schemas.microsoft.com/office/word/2010/wordprocessingCanvas" xmlns:cx="http://schemas.microsoft.com/office/drawing/2014/chartex" xmlns:cx1="http://schemas.microsoft.com/office/drawing/2015/9/8/chartex" xmlns:cx2="http://schemas.microsoft.com/office/drawing/2015/10/21/chartex" xmlns:cx3="http://schemas.microsoft.com/office/drawing/2016/5/9/chartex" xmlns:cx4="http://schemas.microsoft.com/office/drawing/2016/5/10/chartex" xmlns:cx5="http://schemas.microsoft.com/office/drawing/2016/5/11/chartex" xmlns:cx6="http://schemas.microsoft.com/office/drawing/2016/5/12/chartex" xmlns:cx7="http://schemas.microsoft.com/office/drawing/2016/5/13/chartex" xmlns:cx8="http://schemas.microsoft.com/office/drawing/2016/5/14/chartex" xmlns:mc="http://schemas.openxmlformats.org/markup-compatibility/2006" xmlns:aink="http://schemas.microsoft.com/office/drawing/2016/ink" xmlns:am3d="http://schemas.microsoft.com/office/drawing/2017/model3d" xmlns:o="urn:schemas-microsoft-com:office:office" xmlns:oel="http://schemas.microsoft.com/office/2019/extlst" xmlns:r="http://schemas.openxmlformats.org/officeDocument/2006/relationships" xmlns:m="http://schemas.openxmlformats.org/officeDocument/2006/math" xmlns:v="urn:schemas-microsoft-com:vml" xmlns:wp14="http://schemas.microsoft.com/office/word/2010/wordprocessingDrawing" xmlns:wp="http://schemas.openxmlformats.org/drawingml/2006/wordprocessingDrawing" xmlns:w10="urn:schemas-microsoft-com:office:word" xmlns:w="http://schemas.openxmlformats.org/wordprocessingml/2006/main" xmlns:w14="http://schemas.microsoft.com/office/word/2010/wordml" xmlns:w15="http://schemas.microsoft.com/office/word/2012/wordml" xmlns:w16cex="http://schemas.microsoft.com/office/word/2018/wordml/cex" xmlns:w16cid="http://schemas.microsoft.com/office/word/2016/wordml/cid" xmlns:w16="http://schemas.microsoft.com/office/word/2018/wordml" xmlns:w16du="http://schemas.microsoft.com/office/word/2023/wordml/word16du" xmlns:w16sdtdh="http://schemas.microsoft.com/office/word/2020/wordml/sdtdatahash" xmlns:w16se="http://schemas.microsoft.com/office/word/2015/wordml/symex" xmlns:wpg="http://schemas.microsoft.com/office/word/2010/wordprocessingGroup" xmlns:wpi="http://schemas.microsoft.com/office/word/2010/wordprocessingInk" xmlns:wne="http://schemas.microsoft.com/office/word/2006/wordml" xmlns:wps="http://schemas.microsoft.com/office/word/2010/wordprocessingShape" mc:Ignorable="w14 w15 w16se w16cid w16 w16cex w16sdtdh w16du wp14">
+  <w:sdt>
+    <w:sdtPr>
+      <w:id w:val="-661699619"/>
+      <w:docPartObj>
+        <w:docPartGallery w:val="Page Numbers (Bottom of Page)"/>
+        <w:docPartUnique/>
+      </w:docPartObj>
+    </w:sdtPr>
+    <w:sdtEndPr>
+      <w:rPr>
+        <w:noProof/>
+      </w:rPr>
+    </w:sdtEndPr>
+    <w:sdtContent>
+      <w:p>
+        <w:pPr>
+          <w:pStyle w:val="Footer"/>
+          <w:jc w:val="right"/>
+        </w:pPr>
+        <w:r>
+          <w:fldChar w:fldCharType="begin"/>
+        </w:r>
+        <w:r>
+          <w:instrText xml:space="preserve"> PAGE   \* MERGEFORMAT </w:instrText>
+        </w:r>
+        <w:r>
+          <w:fldChar w:fldCharType="separate"/>
+        </w:r>
+        <w:r>
+          <w:rPr>
+            <w:noProof/>
+          </w:rPr>
+          <w:t>2</w:t>
+        </w:r>
+        <w:r>
+          <w:rPr>
+            <w:noProof/>
+          </w:rPr>
+          <w:fldChar w:fldCharType="end"/>
+        </w:r>
+      </w:p>
+    </w:sdtContent>
+  </w:sdt>
+  <w:p>
+    <w:pPr>
+      <w:pStyle w:val="Footer"/>
+    </w:pPr>
+  </w:p>
+</w:ftr>
+</file>
+
+<file path=word/footnotes.xml><?xml version="1.0" encoding="utf-8"?>
+<w:footnotes xmlns:wpc="http://schemas.microsoft.com/office/word/2010/wordprocessingCanvas" xmlns:cx="http://schemas.microsoft.com/office/drawing/2014/chartex" xmlns:cx1="http://schemas.microsoft.com/office/drawing/2015/9/8/chartex" xmlns:cx2="http://schemas.microsoft.com/office/drawing/2015/10/21/chartex" xmlns:cx3="http://schemas.microsoft.com/office/drawing/2016/5/9/chartex" xmlns:cx4="http://schemas.microsoft.com/office/drawing/2016/5/10/chartex" xmlns:cx5="http://schemas.microsoft.com/office/drawing/2016/5/11/chartex" xmlns:cx6="http://schemas.microsoft.com/office/drawing/2016/5/12/chartex" xmlns:cx7="http://schemas.microsoft.com/office/drawing/2016/5/13/chartex" xmlns:cx8="http://schemas.microsoft.com/office/drawing/2016/5/14/chartex" xmlns:mc="http://schemas.openxmlformats.org/markup-compatibility/2006" xmlns:aink="http://schemas.microsoft.com/office/drawing/2016/ink" xmlns:am3d="http://schemas.microsoft.com/office/drawing/2017/model3d" xmlns:o="urn:schemas-microsoft-com:office:office" xmlns:oel="http://schemas.microsoft.com/office/2019/extlst" xmlns:r="http://schemas.openxmlformats.org/officeDocument/2006/relationships" xmlns:m="http://schemas.openxmlformats.org/officeDocument/2006/math" xmlns:v="urn:schemas-microsoft-com:vml" xmlns:wp14="http://schemas.microsoft.com/office/word/2010/wordprocessingDrawing" xmlns:wp="http://schemas.openxmlformats.org/drawingml/2006/wordprocessingDrawing" xmlns:w10="urn:schemas-microsoft-com:office:word" xmlns:w="http://schemas.openxmlformats.org/wordprocessingml/2006/main" xmlns:w14="http://schemas.microsoft.com/office/word/2010/wordml" xmlns:w15="http://schemas.microsoft.com/office/word/2012/wordml" xmlns:w16cex="http://schemas.microsoft.com/office/word/2018/wordml/cex" xmlns:w16cid="http://schemas.microsoft.com/office/word/2016/wordml/cid" xmlns:w16="http://schemas.microsoft.com/office/word/2018/wordml" xmlns:w16du="http://schemas.microsoft.com/office/word/2023/wordml/word16du" xmlns:w16sdtdh="http://schemas.microsoft.com/office/word/2020/wordml/sdtdatahash" xmlns:w16se="http://schemas.microsoft.com/office/word/2015/wordml/symex" xmlns:wpg="http://schemas.microsoft.com/office/word/2010/wordprocessingGroup" xmlns:wpi="http://schemas.microsoft.com/office/word/2010/wordprocessingInk" xmlns:wne="http://schemas.microsoft.com/office/word/2006/wordml" xmlns:wps="http://schemas.microsoft.com/office/word/2010/wordprocessingShape" mc:Ignorable="w14 w15 w16se w16cid w16 w16cex w16sdtdh w16du wp14">
+  <w:footnote w:type="separator" w:id="-1">
+    <w:p>
+      <w:pPr>
+        <w:spacing w:line="240" w:lineRule="auto"/>
+      </w:pPr>
+      <w:r>
+        <w:separator/>
+      </w:r>
+    </w:p>
+  </w:footnote>
+  <w:footnote w:type="continuationSeparator" w:id="0">
+    <w:p>
+      <w:pPr>
+        <w:spacing w:line="240" w:lineRule="auto"/>
+      </w:pPr>
+      <w:r>
+        <w:continuationSeparator/>
+      </w:r>
+    </w:p>
+  </w:footnote>
+</w:footnotes>
 </file>
 
 <file path=word/numbering.xml><?xml version="1.0" encoding="utf-8"?>
@@ -13762,6 +13883,64 @@
       <w:u w:val="single"/>
     </w:rPr>
   </w:style>
+  <w:style w:type="paragraph" w:styleId="Header">
+    <w:name w:val="header"/>
+    <w:basedOn w:val="Normal"/>
+    <w:link w:val="HeaderChar"/>
+    <w:uiPriority w:val="99"/>
+    <w:unhideWhenUsed/>
+    <w:rsid w:val="00A33446"/>
+    <w:pPr>
+      <w:tabs>
+        <w:tab w:val="center" w:pos="4680"/>
+        <w:tab w:val="right" w:pos="9360"/>
+      </w:tabs>
+      <w:spacing w:line="240" w:lineRule="auto"/>
+    </w:pPr>
+  </w:style>
+  <w:style w:type="character" w:customStyle="1" w:styleId="HeaderChar">
+    <w:name w:val="Header Char"/>
+    <w:basedOn w:val="DefaultParagraphFont"/>
+    <w:link w:val="Header"/>
+    <w:uiPriority w:val="99"/>
+    <w:rsid w:val="00A33446"/>
+    <w:rPr>
+      <w:rFonts w:ascii="Times New Roman" w:hAnsi="Times New Roman" w:cs="Times New Roman"/>
+      <w:color w:val="auto"/>
+      <w:sz w:val="28"/>
+      <w:szCs w:val="24"/>
+      <w14:ligatures w14:val="none"/>
+    </w:rPr>
+  </w:style>
+  <w:style w:type="paragraph" w:styleId="Footer">
+    <w:name w:val="footer"/>
+    <w:basedOn w:val="Normal"/>
+    <w:link w:val="FooterChar"/>
+    <w:uiPriority w:val="99"/>
+    <w:unhideWhenUsed/>
+    <w:rsid w:val="00A33446"/>
+    <w:pPr>
+      <w:tabs>
+        <w:tab w:val="center" w:pos="4680"/>
+        <w:tab w:val="right" w:pos="9360"/>
+      </w:tabs>
+      <w:spacing w:line="240" w:lineRule="auto"/>
+    </w:pPr>
+  </w:style>
+  <w:style w:type="character" w:customStyle="1" w:styleId="FooterChar">
+    <w:name w:val="Footer Char"/>
+    <w:basedOn w:val="DefaultParagraphFont"/>
+    <w:link w:val="Footer"/>
+    <w:uiPriority w:val="99"/>
+    <w:rsid w:val="00A33446"/>
+    <w:rPr>
+      <w:rFonts w:ascii="Times New Roman" w:hAnsi="Times New Roman" w:cs="Times New Roman"/>
+      <w:color w:val="auto"/>
+      <w:sz w:val="28"/>
+      <w:szCs w:val="24"/>
+      <w14:ligatures w14:val="none"/>
+    </w:rPr>
+  </w:style>
 </w:styles>
 </file>
 

</xml_diff>